<commit_message>
All Data is structured in Json 100%
</commit_message>
<xml_diff>
--- a/Data/loan-card-qa.docx
+++ b/Data/loan-card-qa.docx
@@ -13812,12 +13812,7 @@
         <w:t>zero interest</w:t>
       </w:r>
       <w:r>
-        <w:t>, and do</w:t>
-      </w:r>
-      <w:bookmarkStart w:id="0" w:name="_GoBack"/>
-      <w:bookmarkEnd w:id="0"/>
-      <w:r>
-        <w:t xml:space="preserve">esn’t require any collateral or paperwork, </w:t>
+        <w:t xml:space="preserve">, and doesn’t require any collateral or paperwork, </w:t>
       </w:r>
       <w:r>
         <w:rPr>
@@ -14265,7 +14260,7 @@
         </w:numPr>
       </w:pPr>
       <w:r>
-        <w:t xml:space="preserve">Phone Top Up Loan A\approval usually takes just a </w:t>
+        <w:t xml:space="preserve">Phone Top Up Loan approval usually takes just a </w:t>
       </w:r>
       <w:r>
         <w:rPr>
@@ -14391,24 +14386,33 @@
           <w:rStyle w:val="Strong"/>
           <w:b w:val="0"/>
           <w:bCs w:val="0"/>
-        </w:rPr>
-      </w:pPr>
-      <w:r>
+          <w:u w:val="single"/>
+        </w:rPr>
+      </w:pPr>
+      <w:r>
+        <w:rPr>
+          <w:u w:val="single"/>
+        </w:rPr>
         <w:t xml:space="preserve">Can I </w:t>
       </w:r>
       <w:r>
         <w:rPr>
           <w:rStyle w:val="Strong"/>
+          <w:u w:val="single"/>
         </w:rPr>
         <w:t>repay</w:t>
       </w:r>
       <w:r>
+        <w:rPr>
+          <w:u w:val="single"/>
+        </w:rPr>
         <w:t xml:space="preserve"> the phone top up loan </w:t>
       </w:r>
       <w:proofErr w:type="gramStart"/>
       <w:r>
         <w:rPr>
           <w:rStyle w:val="Strong"/>
+          <w:u w:val="single"/>
         </w:rPr>
         <w:t>early</w:t>
       </w:r>
@@ -14428,6 +14432,9 @@
         </w:rPr>
       </w:pPr>
       <w:r>
+        <w:rPr>
+          <w:u w:val="single"/>
+        </w:rPr>
         <w:t>Yes, you can repay early through the app or at any Wing branch.</w:t>
       </w:r>
     </w:p>
@@ -15168,17 +15175,27 @@
           <w:ilvl w:val="0"/>
           <w:numId w:val="5"/>
         </w:numPr>
-      </w:pPr>
-      <w:r>
+        <w:rPr>
+          <w:u w:val="single"/>
+        </w:rPr>
+      </w:pPr>
+      <w:r>
+        <w:rPr>
+          <w:u w:val="single"/>
+        </w:rPr>
         <w:t xml:space="preserve">What if I have money but want to use a </w:t>
       </w:r>
       <w:r>
         <w:rPr>
           <w:rStyle w:val="Strong"/>
+          <w:u w:val="single"/>
         </w:rPr>
         <w:t>Digital Loan</w:t>
       </w:r>
       <w:r>
+        <w:rPr>
+          <w:u w:val="single"/>
+        </w:rPr>
         <w:t xml:space="preserve"> instead of my balance</w:t>
       </w:r>
     </w:p>
@@ -15189,8 +15206,14 @@
           <w:ilvl w:val="0"/>
           <w:numId w:val="6"/>
         </w:numPr>
-      </w:pPr>
-      <w:r>
+        <w:rPr>
+          <w:u w:val="single"/>
+        </w:rPr>
+      </w:pPr>
+      <w:r>
+        <w:rPr>
+          <w:u w:val="single"/>
+        </w:rPr>
         <w:t>If you have enough balance but prefer not to use your own funds, you can take a digital loan directly through the Wing Bank app and use that amount to make your purchase. This option provides the same installment flexibility, with a different funding method.</w:t>
       </w:r>
     </w:p>
@@ -16042,12 +16065,14 @@
         <w:rPr>
           <w:b/>
           <w:bCs/>
-        </w:rPr>
-      </w:pPr>
-      <w:r>
-        <w:rPr>
-          <w:b/>
-          <w:bCs/>
+          <w:u w:val="single"/>
+        </w:rPr>
+      </w:pPr>
+      <w:r>
+        <w:rPr>
+          <w:b/>
+          <w:bCs/>
+          <w:u w:val="single"/>
         </w:rPr>
         <w:t>What makes a business loan from Wing Bank different from others</w:t>
       </w:r>
@@ -16059,8 +16084,14 @@
           <w:ilvl w:val="0"/>
           <w:numId w:val="6"/>
         </w:numPr>
-      </w:pPr>
-      <w:r>
+        <w:rPr>
+          <w:u w:val="single"/>
+        </w:rPr>
+      </w:pPr>
+      <w:r>
+        <w:rPr>
+          <w:u w:val="single"/>
+        </w:rPr>
         <w:t>Wing Bank’s business loan products are designed with flexibility in mind whether you’re an SME or a large enterprise and offer easy access to financing based on your specific cash flow and operational needs.</w:t>
       </w:r>
     </w:p>
@@ -16171,12 +16202,14 @@
         <w:rPr>
           <w:b/>
           <w:bCs/>
-        </w:rPr>
-      </w:pPr>
-      <w:r>
-        <w:rPr>
-          <w:b/>
-          <w:bCs/>
+          <w:u w:val="single"/>
+        </w:rPr>
+      </w:pPr>
+      <w:r>
+        <w:rPr>
+          <w:b/>
+          <w:bCs/>
+          <w:u w:val="single"/>
         </w:rPr>
         <w:t xml:space="preserve">Is there an age limit for applying for a business loan at Wing </w:t>
       </w:r>
@@ -16185,6 +16218,7 @@
         <w:rPr>
           <w:b/>
           <w:bCs/>
+          <w:u w:val="single"/>
         </w:rPr>
         <w:t>Bank</w:t>
       </w:r>
@@ -16197,8 +16231,14 @@
           <w:ilvl w:val="0"/>
           <w:numId w:val="6"/>
         </w:numPr>
-      </w:pPr>
-      <w:r>
+        <w:rPr>
+          <w:u w:val="single"/>
+        </w:rPr>
+      </w:pPr>
+      <w:r>
+        <w:rPr>
+          <w:u w:val="single"/>
+        </w:rPr>
         <w:lastRenderedPageBreak/>
         <w:t xml:space="preserve">Yes, applicants must be </w:t>
       </w:r>
@@ -16207,10 +16247,14 @@
           <w:rStyle w:val="Strong"/>
           <w:b w:val="0"/>
           <w:bCs w:val="0"/>
+          <w:u w:val="single"/>
         </w:rPr>
         <w:t>over 18 years old</w:t>
       </w:r>
       <w:r>
+        <w:rPr>
+          <w:u w:val="single"/>
+        </w:rPr>
         <w:t xml:space="preserve"> and not older than </w:t>
       </w:r>
       <w:r>
@@ -16218,6 +16262,7 @@
           <w:rStyle w:val="Strong"/>
           <w:b w:val="0"/>
           <w:bCs w:val="0"/>
+          <w:u w:val="single"/>
         </w:rPr>
         <w:t>65 years old during the loan tenor</w:t>
       </w:r>
@@ -16225,10 +16270,14 @@
         <w:rPr>
           <w:b/>
           <w:bCs/>
+          <w:u w:val="single"/>
         </w:rPr>
         <w:t xml:space="preserve"> </w:t>
       </w:r>
       <w:r>
+        <w:rPr>
+          <w:u w:val="single"/>
+        </w:rPr>
         <w:t>to qualify for a business loan.</w:t>
       </w:r>
     </w:p>
@@ -16292,12 +16341,14 @@
         <w:rPr>
           <w:b/>
           <w:bCs/>
-        </w:rPr>
-      </w:pPr>
-      <w:r>
-        <w:rPr>
-          <w:b/>
-          <w:bCs/>
+          <w:u w:val="single"/>
+        </w:rPr>
+      </w:pPr>
+      <w:r>
+        <w:rPr>
+          <w:b/>
+          <w:bCs/>
+          <w:u w:val="single"/>
         </w:rPr>
         <w:t xml:space="preserve">Can I use my business loan for working </w:t>
       </w:r>
@@ -16306,6 +16357,7 @@
         <w:rPr>
           <w:b/>
           <w:bCs/>
+          <w:u w:val="single"/>
         </w:rPr>
         <w:t>capital</w:t>
       </w:r>
@@ -16318,8 +16370,14 @@
           <w:ilvl w:val="0"/>
           <w:numId w:val="6"/>
         </w:numPr>
-      </w:pPr>
-      <w:r>
+        <w:rPr>
+          <w:u w:val="single"/>
+        </w:rPr>
+      </w:pPr>
+      <w:r>
+        <w:rPr>
+          <w:u w:val="single"/>
+        </w:rPr>
         <w:t xml:space="preserve">Wing Bank business loan can be used for </w:t>
       </w:r>
       <w:r>
@@ -16327,10 +16385,14 @@
           <w:rStyle w:val="Strong"/>
           <w:b w:val="0"/>
           <w:bCs w:val="0"/>
+          <w:u w:val="single"/>
         </w:rPr>
         <w:t>working capital</w:t>
       </w:r>
       <w:r>
+        <w:rPr>
+          <w:u w:val="single"/>
+        </w:rPr>
         <w:t>, purchasing inventory, expanding operations, or any other legitimate business expenses.</w:t>
       </w:r>
     </w:p>
@@ -16387,12 +16449,14 @@
         <w:rPr>
           <w:b/>
           <w:bCs/>
-        </w:rPr>
-      </w:pPr>
-      <w:r>
-        <w:rPr>
-          <w:b/>
-          <w:bCs/>
+          <w:u w:val="single"/>
+        </w:rPr>
+      </w:pPr>
+      <w:r>
+        <w:rPr>
+          <w:b/>
+          <w:bCs/>
+          <w:u w:val="single"/>
         </w:rPr>
         <w:t>What kind of business loan is suitable for medium-sized enterprises</w:t>
       </w:r>
@@ -16404,8 +16468,14 @@
           <w:ilvl w:val="0"/>
           <w:numId w:val="6"/>
         </w:numPr>
-      </w:pPr>
-      <w:r>
+        <w:rPr>
+          <w:u w:val="single"/>
+        </w:rPr>
+      </w:pPr>
+      <w:r>
+        <w:rPr>
+          <w:u w:val="single"/>
+        </w:rPr>
         <w:t xml:space="preserve">The </w:t>
       </w:r>
       <w:r>
@@ -16413,12 +16483,14 @@
           <w:rStyle w:val="Strong"/>
           <w:b w:val="0"/>
           <w:bCs w:val="0"/>
+          <w:u w:val="single"/>
         </w:rPr>
         <w:t>Medium Business</w:t>
       </w:r>
       <w:r>
         <w:rPr>
           <w:rStyle w:val="Strong"/>
+          <w:u w:val="single"/>
         </w:rPr>
         <w:t xml:space="preserve"> </w:t>
       </w:r>
@@ -16427,10 +16499,14 @@
           <w:rStyle w:val="Strong"/>
           <w:b w:val="0"/>
           <w:bCs w:val="0"/>
+          <w:u w:val="single"/>
         </w:rPr>
         <w:t>Loan</w:t>
       </w:r>
       <w:r>
+        <w:rPr>
+          <w:u w:val="single"/>
+        </w:rPr>
         <w:t xml:space="preserve"> is ideal for businesses that are scaling up and require more capital for inventory, staffing, or expansion beyond a small operation.</w:t>
       </w:r>
     </w:p>
@@ -17449,8 +17525,22 @@
         <w:rPr>
           <w:rStyle w:val="Strong"/>
         </w:rPr>
-        <w:t>business license</w:t>
-      </w:r>
+        <w:t xml:space="preserve">business </w:t>
+      </w:r>
+      <w:proofErr w:type="spellStart"/>
+      <w:r>
+        <w:rPr>
+          <w:rStyle w:val="Strong"/>
+        </w:rPr>
+        <w:t>S</w:t>
+      </w:r>
+      <w:r>
+        <w:rPr>
+          <w:rStyle w:val="Strong"/>
+        </w:rPr>
+        <w:t>license</w:t>
+      </w:r>
+      <w:proofErr w:type="spellEnd"/>
       <w:r>
         <w:t xml:space="preserve"> for self-employed applicants.</w:t>
       </w:r>
@@ -19582,24 +19672,35 @@
           <w:ilvl w:val="0"/>
           <w:numId w:val="5"/>
         </w:numPr>
-      </w:pPr>
-      <w:r>
-        <w:rPr>
-          <w:b/>
-          <w:bCs/>
+        <w:rPr>
+          <w:u w:val="single"/>
+        </w:rPr>
+      </w:pPr>
+      <w:r>
+        <w:rPr>
+          <w:b/>
+          <w:bCs/>
+          <w:u w:val="single"/>
         </w:rPr>
         <w:t>What is the interest-free grace period for the</w:t>
       </w:r>
       <w:r>
+        <w:rPr>
+          <w:u w:val="single"/>
+        </w:rPr>
         <w:t xml:space="preserve"> </w:t>
       </w:r>
       <w:r>
         <w:rPr>
           <w:rStyle w:val="Strong"/>
+          <w:u w:val="single"/>
         </w:rPr>
         <w:t>Wing Visa Credit Infinite</w:t>
       </w:r>
       <w:r>
+        <w:rPr>
+          <w:u w:val="single"/>
+        </w:rPr>
         <w:t xml:space="preserve"> </w:t>
       </w:r>
       <w:proofErr w:type="gramStart"/>
@@ -19607,6 +19708,7 @@
         <w:rPr>
           <w:b/>
           <w:bCs/>
+          <w:u w:val="single"/>
         </w:rPr>
         <w:t>card</w:t>
       </w:r>
@@ -19619,8 +19721,14 @@
           <w:ilvl w:val="0"/>
           <w:numId w:val="6"/>
         </w:numPr>
-      </w:pPr>
-      <w:r>
+        <w:rPr>
+          <w:u w:val="single"/>
+        </w:rPr>
+      </w:pPr>
+      <w:r>
+        <w:rPr>
+          <w:u w:val="single"/>
+        </w:rPr>
         <w:t>The Wing Visa Credit Infinite card offers an interest-free grace period of up to 55 days.</w:t>
       </w:r>
     </w:p>
@@ -21144,12 +21252,14 @@
         <w:rPr>
           <w:b/>
           <w:bCs/>
-        </w:rPr>
-      </w:pPr>
-      <w:r>
-        <w:rPr>
-          <w:b/>
-          <w:bCs/>
+          <w:u w:val="single"/>
+        </w:rPr>
+      </w:pPr>
+      <w:r>
+        <w:rPr>
+          <w:b/>
+          <w:bCs/>
+          <w:u w:val="single"/>
         </w:rPr>
         <w:t xml:space="preserve">Can I make online purchases with the Wing Visa Numberless Debit </w:t>
       </w:r>
@@ -21158,6 +21268,7 @@
         <w:rPr>
           <w:b/>
           <w:bCs/>
+          <w:u w:val="single"/>
         </w:rPr>
         <w:t>Card</w:t>
       </w:r>
@@ -21173,9 +21284,13 @@
         <w:rPr>
           <w:b/>
           <w:bCs/>
-        </w:rPr>
-      </w:pPr>
-      <w:r>
+          <w:u w:val="single"/>
+        </w:rPr>
+      </w:pPr>
+      <w:r>
+        <w:rPr>
+          <w:u w:val="single"/>
+        </w:rPr>
         <w:t>Wing Visa Numberless Debit Card supports online purchases securely through the Wing Bank App, where all necessary card details are stored digitally.</w:t>
       </w:r>
     </w:p>
@@ -21945,12 +22060,14 @@
         <w:rPr>
           <w:b/>
           <w:bCs/>
-        </w:rPr>
-      </w:pPr>
-      <w:r>
-        <w:rPr>
-          <w:b/>
-          <w:bCs/>
+          <w:u w:val="single"/>
+        </w:rPr>
+      </w:pPr>
+      <w:r>
+        <w:rPr>
+          <w:b/>
+          <w:bCs/>
+          <w:u w:val="single"/>
         </w:rPr>
         <w:t xml:space="preserve">Can I use the Wing Mastercard for online </w:t>
       </w:r>
@@ -21959,6 +22076,7 @@
         <w:rPr>
           <w:b/>
           <w:bCs/>
+          <w:u w:val="single"/>
         </w:rPr>
         <w:t>purchases</w:t>
       </w:r>
@@ -21974,9 +22092,13 @@
         <w:rPr>
           <w:b/>
           <w:bCs/>
-        </w:rPr>
-      </w:pPr>
-      <w:r>
+          <w:u w:val="single"/>
+        </w:rPr>
+      </w:pPr>
+      <w:r>
+        <w:rPr>
+          <w:u w:val="single"/>
+        </w:rPr>
         <w:t>Wing Mastercard supports online shopping with no additional online purchase fee and is secured with EMV 3D Secure technology.</w:t>
       </w:r>
     </w:p>
@@ -22285,12 +22407,14 @@
         <w:rPr>
           <w:b/>
           <w:bCs/>
-        </w:rPr>
-      </w:pPr>
-      <w:r>
-        <w:rPr>
-          <w:b/>
-          <w:bCs/>
+          <w:u w:val="single"/>
+        </w:rPr>
+      </w:pPr>
+      <w:r>
+        <w:rPr>
+          <w:b/>
+          <w:bCs/>
+          <w:u w:val="single"/>
         </w:rPr>
         <w:t xml:space="preserve">What is the age requirement for getting a Wing </w:t>
       </w:r>
@@ -22299,6 +22423,7 @@
         <w:rPr>
           <w:b/>
           <w:bCs/>
+          <w:u w:val="single"/>
         </w:rPr>
         <w:t>Mastercard</w:t>
       </w:r>
@@ -22314,9 +22439,13 @@
         <w:rPr>
           <w:b/>
           <w:bCs/>
-        </w:rPr>
-      </w:pPr>
-      <w:r>
+          <w:u w:val="single"/>
+        </w:rPr>
+      </w:pPr>
+      <w:r>
+        <w:rPr>
+          <w:u w:val="single"/>
+        </w:rPr>
         <w:t>Applicants for the Wing Mastercard must be at least 18 years old.</w:t>
       </w:r>
     </w:p>
@@ -22756,12 +22885,14 @@
         <w:rPr>
           <w:b/>
           <w:bCs/>
-        </w:rPr>
-      </w:pPr>
-      <w:r>
-        <w:rPr>
-          <w:b/>
-          <w:bCs/>
+          <w:u w:val="single"/>
+        </w:rPr>
+      </w:pPr>
+      <w:r>
+        <w:rPr>
+          <w:b/>
+          <w:bCs/>
+          <w:u w:val="single"/>
         </w:rPr>
         <w:t>Is the Wing Mastercard Numberless Standard good for online shopping</w:t>
       </w:r>
@@ -22776,9 +22907,13 @@
         <w:rPr>
           <w:b/>
           <w:bCs/>
-        </w:rPr>
-      </w:pPr>
-      <w:r>
+          <w:u w:val="single"/>
+        </w:rPr>
+      </w:pPr>
+      <w:r>
+        <w:rPr>
+          <w:u w:val="single"/>
+        </w:rPr>
         <w:t>The Wing Mastercard Numberless Standard supports online purchases with no transaction fee and strong security features like EMV 3D Secure.</w:t>
       </w:r>
     </w:p>
@@ -23036,12 +23171,14 @@
         <w:rPr>
           <w:b/>
           <w:bCs/>
-        </w:rPr>
-      </w:pPr>
-      <w:r>
-        <w:rPr>
-          <w:b/>
-          <w:bCs/>
+          <w:u w:val="single"/>
+        </w:rPr>
+      </w:pPr>
+      <w:r>
+        <w:rPr>
+          <w:b/>
+          <w:bCs/>
+          <w:u w:val="single"/>
         </w:rPr>
         <w:t>What is the minimum age to apply for the Wing Mastercard Numberless Standard</w:t>
       </w:r>
@@ -23056,9 +23193,13 @@
         <w:rPr>
           <w:b/>
           <w:bCs/>
-        </w:rPr>
-      </w:pPr>
-      <w:r>
+          <w:u w:val="single"/>
+        </w:rPr>
+      </w:pPr>
+      <w:r>
+        <w:rPr>
+          <w:u w:val="single"/>
+        </w:rPr>
         <w:t>Applicants for the Wing Mastercard Numberless Standard must be at least 18 years old.</w:t>
       </w:r>
     </w:p>
@@ -23335,7 +23476,6 @@
         <w:t>Access Nation/World-wide ATM cash withdrawal and merchant outlets that Mastercard is accepted​.</w:t>
       </w:r>
     </w:p>
-    <w:p/>
     <w:p>
       <w:pPr>
         <w:pStyle w:val="ListParagraph"/>
@@ -23381,19 +23521,19 @@
         </w:numPr>
       </w:pPr>
       <w:r>
+        <w:t xml:space="preserve">Manage daily cash withdrawal/purchase limit, change PIN, Change Link account, and View and download up to 180 days of transaction history in the Wing Bank App. </w:t>
+      </w:r>
+    </w:p>
+    <w:p>
+      <w:pPr>
+        <w:pStyle w:val="ListParagraph"/>
+        <w:numPr>
+          <w:ilvl w:val="0"/>
+          <w:numId w:val="6"/>
+        </w:numPr>
+      </w:pPr>
+      <w:r>
         <w:lastRenderedPageBreak/>
-        <w:t xml:space="preserve">Manage daily cash withdrawal/purchase limit, change PIN, Change Link account, and View and download up to 180 days of transaction history in the Wing Bank App. </w:t>
-      </w:r>
-    </w:p>
-    <w:p>
-      <w:pPr>
-        <w:pStyle w:val="ListParagraph"/>
-        <w:numPr>
-          <w:ilvl w:val="0"/>
-          <w:numId w:val="6"/>
-        </w:numPr>
-      </w:pPr>
-      <w:r>
         <w:t>Numberless Mastercard</w:t>
       </w:r>
     </w:p>
@@ -23662,12 +23802,14 @@
         <w:rPr>
           <w:b/>
           <w:bCs/>
-        </w:rPr>
-      </w:pPr>
-      <w:r>
-        <w:rPr>
-          <w:b/>
-          <w:bCs/>
+          <w:u w:val="single"/>
+        </w:rPr>
+      </w:pPr>
+      <w:r>
+        <w:rPr>
+          <w:b/>
+          <w:bCs/>
+          <w:u w:val="single"/>
         </w:rPr>
         <w:t>Does the Wing Mastercard Numberless Platinum support online purchases</w:t>
       </w:r>
@@ -23682,9 +23824,13 @@
         <w:rPr>
           <w:b/>
           <w:bCs/>
-        </w:rPr>
-      </w:pPr>
-      <w:r>
+          <w:u w:val="single"/>
+        </w:rPr>
+      </w:pPr>
+      <w:r>
+        <w:rPr>
+          <w:u w:val="single"/>
+        </w:rPr>
         <w:t>Wing Mastercard Numberless Platinum supports secure online shopping with zero transaction fees and advanced fraud protection.</w:t>
       </w:r>
     </w:p>
@@ -23876,23 +24022,23 @@
           <w:b/>
           <w:bCs/>
         </w:rPr>
+        <w:t>What is the fee for using the Wing Mastercard Numberless Platinum at another bank’s ATM</w:t>
+      </w:r>
+    </w:p>
+    <w:p>
+      <w:pPr>
+        <w:pStyle w:val="ListParagraph"/>
+        <w:numPr>
+          <w:ilvl w:val="0"/>
+          <w:numId w:val="6"/>
+        </w:numPr>
+        <w:rPr>
+          <w:b/>
+          <w:bCs/>
+        </w:rPr>
+      </w:pPr>
+      <w:r>
         <w:lastRenderedPageBreak/>
-        <w:t>What is the fee for using the Wing Mastercard Numberless Platinum at another bank’s ATM</w:t>
-      </w:r>
-    </w:p>
-    <w:p>
-      <w:pPr>
-        <w:pStyle w:val="ListParagraph"/>
-        <w:numPr>
-          <w:ilvl w:val="0"/>
-          <w:numId w:val="6"/>
-        </w:numPr>
-        <w:rPr>
-          <w:b/>
-          <w:bCs/>
-        </w:rPr>
-      </w:pPr>
-      <w:r>
         <w:t>A 2% fee applies (minimum USD 5) when withdrawing cash from non-Wing ATMs using the Wing Mastercard Numberless Platinum.</w:t>
       </w:r>
     </w:p>
@@ -24407,8 +24553,11 @@
         </w:rPr>
       </w:pPr>
       <w:r>
+        <w:t xml:space="preserve">The first 3 Wing Mastercard Virtual cards are issued for free. From the 4th to the 10th card, a $1 issuance fee applies per card. Each card has a $0.50 monthly </w:t>
+      </w:r>
+      <w:r>
         <w:lastRenderedPageBreak/>
-        <w:t>The first 3 Wing Mastercard Virtual cards are issued for free. From the 4th to the 10th card, a $1 issuance fee applies per card. Each card has a $0.50 monthly maintenance fee (charged upfront), and there’s a 2.5% fee for purchases in non-USD currency.</w:t>
+        <w:t>maintenance fee (charged upfront), and there’s a 2.5% fee for purchases in non-USD currency.</w:t>
       </w:r>
     </w:p>
     <w:p>
@@ -24905,28 +25054,68 @@
           <w:b/>
           <w:bCs/>
         </w:rPr>
+        <w:t>Create up to 10 virtual cards for different purposes and needs.</w:t>
+      </w:r>
+    </w:p>
+    <w:p>
+      <w:pPr>
+        <w:pStyle w:val="ListParagraph"/>
+        <w:numPr>
+          <w:ilvl w:val="0"/>
+          <w:numId w:val="6"/>
+        </w:numPr>
+        <w:rPr>
+          <w:b/>
+          <w:bCs/>
+        </w:rPr>
+      </w:pPr>
+      <w:r>
+        <w:rPr>
+          <w:b/>
+          <w:bCs/>
+        </w:rPr>
+        <w:t>Secure</w:t>
+      </w:r>
+    </w:p>
+    <w:p>
+      <w:pPr>
+        <w:pStyle w:val="ListParagraph"/>
+        <w:numPr>
+          <w:ilvl w:val="0"/>
+          <w:numId w:val="26"/>
+        </w:numPr>
+        <w:rPr>
+          <w:b/>
+          <w:bCs/>
+        </w:rPr>
+      </w:pPr>
+      <w:r>
+        <w:rPr>
+          <w:b/>
+          <w:bCs/>
+        </w:rPr>
         <w:lastRenderedPageBreak/>
-        <w:t>Create up to 10 virtual cards for different purposes and needs.</w:t>
-      </w:r>
-    </w:p>
-    <w:p>
-      <w:pPr>
-        <w:pStyle w:val="ListParagraph"/>
-        <w:numPr>
-          <w:ilvl w:val="0"/>
-          <w:numId w:val="6"/>
-        </w:numPr>
-        <w:rPr>
-          <w:b/>
-          <w:bCs/>
-        </w:rPr>
-      </w:pPr>
-      <w:r>
-        <w:rPr>
-          <w:b/>
-          <w:bCs/>
-        </w:rPr>
-        <w:t>Secure</w:t>
+        <w:t>Your virtual card is protected by 3D-Secure, an additional layer of security that helps to prevent fraud.</w:t>
+      </w:r>
+    </w:p>
+    <w:p>
+      <w:pPr>
+        <w:pStyle w:val="ListParagraph"/>
+        <w:numPr>
+          <w:ilvl w:val="0"/>
+          <w:numId w:val="6"/>
+        </w:numPr>
+        <w:rPr>
+          <w:b/>
+          <w:bCs/>
+        </w:rPr>
+      </w:pPr>
+      <w:r>
+        <w:rPr>
+          <w:b/>
+          <w:bCs/>
+        </w:rPr>
+        <w:t>Easy to use</w:t>
       </w:r>
     </w:p>
     <w:p>
@@ -24946,27 +25135,449 @@
           <w:b/>
           <w:bCs/>
         </w:rPr>
-        <w:t>Your virtual card is protected by 3D-Secure, an additional layer of security that helps to prevent fraud.</w:t>
-      </w:r>
-    </w:p>
-    <w:p>
-      <w:pPr>
-        <w:pStyle w:val="ListParagraph"/>
-        <w:numPr>
-          <w:ilvl w:val="0"/>
-          <w:numId w:val="6"/>
-        </w:numPr>
-        <w:rPr>
-          <w:b/>
-          <w:bCs/>
-        </w:rPr>
-      </w:pPr>
-      <w:r>
-        <w:rPr>
-          <w:b/>
-          <w:bCs/>
-        </w:rPr>
-        <w:t>Easy to use</w:t>
+        <w:t>Manage your virtual card through the Wing Bank app, so you can always keep track of your spending and stay in control of your finances.</w:t>
+      </w:r>
+    </w:p>
+    <w:p>
+      <w:pPr>
+        <w:pStyle w:val="ListParagraph"/>
+        <w:numPr>
+          <w:ilvl w:val="0"/>
+          <w:numId w:val="5"/>
+        </w:numPr>
+        <w:rPr>
+          <w:b/>
+          <w:bCs/>
+        </w:rPr>
+      </w:pPr>
+      <w:r>
+        <w:rPr>
+          <w:b/>
+          <w:bCs/>
+        </w:rPr>
+        <w:t>How secure is Wing Visa Card Virtual</w:t>
+      </w:r>
+    </w:p>
+    <w:p>
+      <w:pPr>
+        <w:pStyle w:val="ListParagraph"/>
+        <w:numPr>
+          <w:ilvl w:val="0"/>
+          <w:numId w:val="6"/>
+        </w:numPr>
+        <w:rPr>
+          <w:b/>
+          <w:bCs/>
+        </w:rPr>
+      </w:pPr>
+      <w:r>
+        <w:t>Wing Visa Card Virtual is protected by 3D-Secure technology, which adds an extra verification step during transactions to help protect against fraud and unauthorized payments.</w:t>
+      </w:r>
+    </w:p>
+    <w:p>
+      <w:pPr>
+        <w:pStyle w:val="ListParagraph"/>
+        <w:numPr>
+          <w:ilvl w:val="0"/>
+          <w:numId w:val="5"/>
+        </w:numPr>
+        <w:rPr>
+          <w:b/>
+          <w:bCs/>
+        </w:rPr>
+      </w:pPr>
+      <w:r>
+        <w:rPr>
+          <w:b/>
+          <w:bCs/>
+        </w:rPr>
+        <w:t xml:space="preserve">Is there a fee for using Wing Visa Card </w:t>
+      </w:r>
+      <w:proofErr w:type="gramStart"/>
+      <w:r>
+        <w:rPr>
+          <w:b/>
+          <w:bCs/>
+        </w:rPr>
+        <w:t>Virtual</w:t>
+      </w:r>
+      <w:proofErr w:type="gramEnd"/>
+    </w:p>
+    <w:p>
+      <w:pPr>
+        <w:pStyle w:val="ListParagraph"/>
+        <w:numPr>
+          <w:ilvl w:val="0"/>
+          <w:numId w:val="6"/>
+        </w:numPr>
+        <w:rPr>
+          <w:b/>
+          <w:bCs/>
+        </w:rPr>
+      </w:pPr>
+      <w:r>
+        <w:t>The first three Wing Visa Card Virtual cards are issued for free. A $1 issuance fee applies from the fourth card onward. Each card has a monthly maintenance fee of $0.50, charged upfront.</w:t>
+      </w:r>
+    </w:p>
+    <w:p>
+      <w:pPr>
+        <w:pStyle w:val="ListParagraph"/>
+        <w:numPr>
+          <w:ilvl w:val="0"/>
+          <w:numId w:val="5"/>
+        </w:numPr>
+        <w:rPr>
+          <w:b/>
+          <w:bCs/>
+        </w:rPr>
+      </w:pPr>
+      <w:r>
+        <w:rPr>
+          <w:b/>
+          <w:bCs/>
+        </w:rPr>
+        <w:t xml:space="preserve">What is the transaction limit for Wing Visa Card </w:t>
+      </w:r>
+      <w:proofErr w:type="gramStart"/>
+      <w:r>
+        <w:rPr>
+          <w:b/>
+          <w:bCs/>
+        </w:rPr>
+        <w:t>Virtual</w:t>
+      </w:r>
+      <w:proofErr w:type="gramEnd"/>
+    </w:p>
+    <w:p>
+      <w:pPr>
+        <w:pStyle w:val="ListParagraph"/>
+        <w:numPr>
+          <w:ilvl w:val="0"/>
+          <w:numId w:val="6"/>
+        </w:numPr>
+        <w:rPr>
+          <w:b/>
+          <w:bCs/>
+        </w:rPr>
+      </w:pPr>
+      <w:r>
+        <w:t xml:space="preserve">The daily purchase limit for Wing Visa Card Virtual is up to </w:t>
+      </w:r>
+      <w:r>
+        <w:rPr>
+          <w:rStyle w:val="Strong"/>
+        </w:rPr>
+        <w:t>USD 5,000</w:t>
+      </w:r>
+      <w:r>
+        <w:t xml:space="preserve">, with </w:t>
+      </w:r>
+      <w:r>
+        <w:rPr>
+          <w:rStyle w:val="Strong"/>
+        </w:rPr>
+        <w:t>no limit</w:t>
+      </w:r>
+      <w:r>
+        <w:t xml:space="preserve"> on the number of transactions per day. This makes it ideal for frequent online shoppers and service users.</w:t>
+      </w:r>
+    </w:p>
+    <w:p>
+      <w:pPr>
+        <w:pStyle w:val="ListParagraph"/>
+        <w:numPr>
+          <w:ilvl w:val="0"/>
+          <w:numId w:val="5"/>
+        </w:numPr>
+        <w:rPr>
+          <w:b/>
+          <w:bCs/>
+        </w:rPr>
+      </w:pPr>
+      <w:r>
+        <w:rPr>
+          <w:b/>
+          <w:bCs/>
+        </w:rPr>
+        <w:t xml:space="preserve">Can I use Wing Visa Card Virtual for non-USD </w:t>
+      </w:r>
+      <w:proofErr w:type="gramStart"/>
+      <w:r>
+        <w:rPr>
+          <w:b/>
+          <w:bCs/>
+        </w:rPr>
+        <w:t>transactions</w:t>
+      </w:r>
+      <w:proofErr w:type="gramEnd"/>
+    </w:p>
+    <w:p>
+      <w:pPr>
+        <w:pStyle w:val="ListParagraph"/>
+        <w:numPr>
+          <w:ilvl w:val="0"/>
+          <w:numId w:val="6"/>
+        </w:numPr>
+        <w:rPr>
+          <w:b/>
+          <w:bCs/>
+        </w:rPr>
+      </w:pPr>
+      <w:r>
+        <w:t>Wing Visa Card Virtual can be used for non-USD purchases. However, a 2.5% fee of the transaction amount will apply for currency conversion.</w:t>
+      </w:r>
+    </w:p>
+    <w:p>
+      <w:pPr>
+        <w:pStyle w:val="ListParagraph"/>
+        <w:numPr>
+          <w:ilvl w:val="0"/>
+          <w:numId w:val="5"/>
+        </w:numPr>
+        <w:rPr>
+          <w:b/>
+          <w:bCs/>
+        </w:rPr>
+      </w:pPr>
+      <w:r>
+        <w:rPr>
+          <w:b/>
+          <w:bCs/>
+        </w:rPr>
+        <w:t>Who is eligible to create a Wing Visa Card Virtual</w:t>
+      </w:r>
+    </w:p>
+    <w:p>
+      <w:pPr>
+        <w:pStyle w:val="ListParagraph"/>
+        <w:numPr>
+          <w:ilvl w:val="0"/>
+          <w:numId w:val="6"/>
+        </w:numPr>
+        <w:rPr>
+          <w:b/>
+          <w:bCs/>
+        </w:rPr>
+      </w:pPr>
+      <w:r>
+        <w:t xml:space="preserve">Only users who have completed </w:t>
+      </w:r>
+      <w:r>
+        <w:rPr>
+          <w:rStyle w:val="Strong"/>
+        </w:rPr>
+        <w:t>full KYC verification</w:t>
+      </w:r>
+      <w:r>
+        <w:t xml:space="preserve"> are eligible to create a Wing Visa Card Virtual. Valid documents such as a Cambodian National ID or a foreign passport with a visa are required.</w:t>
+      </w:r>
+    </w:p>
+    <w:p>
+      <w:pPr>
+        <w:pStyle w:val="ListParagraph"/>
+        <w:numPr>
+          <w:ilvl w:val="0"/>
+          <w:numId w:val="5"/>
+        </w:numPr>
+        <w:rPr>
+          <w:b/>
+          <w:bCs/>
+        </w:rPr>
+      </w:pPr>
+      <w:r>
+        <w:rPr>
+          <w:b/>
+          <w:bCs/>
+        </w:rPr>
+        <w:t xml:space="preserve">How do I manage multiple Wing Visa Card Virtual </w:t>
+      </w:r>
+      <w:proofErr w:type="gramStart"/>
+      <w:r>
+        <w:rPr>
+          <w:b/>
+          <w:bCs/>
+        </w:rPr>
+        <w:t>cards</w:t>
+      </w:r>
+      <w:proofErr w:type="gramEnd"/>
+    </w:p>
+    <w:p>
+      <w:pPr>
+        <w:pStyle w:val="ListParagraph"/>
+        <w:numPr>
+          <w:ilvl w:val="0"/>
+          <w:numId w:val="6"/>
+        </w:numPr>
+        <w:rPr>
+          <w:b/>
+          <w:bCs/>
+        </w:rPr>
+      </w:pPr>
+      <w:r>
+        <w:t>You can manage up to 10 Wing Visa Card Virtual cards through the Wing Bank App. The app allows you to track spending, view transaction history, and control each card individually.</w:t>
+      </w:r>
+    </w:p>
+    <w:p>
+      <w:pPr>
+        <w:pStyle w:val="ListParagraph"/>
+        <w:numPr>
+          <w:ilvl w:val="0"/>
+          <w:numId w:val="5"/>
+        </w:numPr>
+        <w:rPr>
+          <w:b/>
+          <w:bCs/>
+        </w:rPr>
+      </w:pPr>
+      <w:r>
+        <w:rPr>
+          <w:b/>
+          <w:bCs/>
+        </w:rPr>
+        <w:t>What happens if I don’t have enough balance to cover the monthly fee for Wing Visa Card Virtual</w:t>
+      </w:r>
+    </w:p>
+    <w:p>
+      <w:pPr>
+        <w:pStyle w:val="ListParagraph"/>
+        <w:numPr>
+          <w:ilvl w:val="0"/>
+          <w:numId w:val="6"/>
+        </w:numPr>
+        <w:rPr>
+          <w:b/>
+          <w:bCs/>
+        </w:rPr>
+      </w:pPr>
+      <w:r>
+        <w:t xml:space="preserve">To activate and maintain your Wing Visa Card Virtual, your Wing Bank account must have at least </w:t>
+      </w:r>
+      <w:r>
+        <w:rPr>
+          <w:rStyle w:val="Strong"/>
+        </w:rPr>
+        <w:t>$0.50</w:t>
+      </w:r>
+      <w:r>
+        <w:t xml:space="preserve"> to cover the upfront monthly fee. If your balance is insufficient, the card may not be created or maintained properly.</w:t>
+      </w:r>
+    </w:p>
+    <w:p>
+      <w:pPr>
+        <w:pStyle w:val="ListParagraph"/>
+        <w:ind w:left="2160"/>
+        <w:rPr>
+          <w:b/>
+          <w:bCs/>
+        </w:rPr>
+      </w:pPr>
+    </w:p>
+    <w:p>
+      <w:pPr>
+        <w:pStyle w:val="ListParagraph"/>
+        <w:ind w:left="2160"/>
+        <w:rPr>
+          <w:b/>
+          <w:bCs/>
+        </w:rPr>
+      </w:pPr>
+    </w:p>
+    <w:p>
+      <w:pPr>
+        <w:pStyle w:val="ListParagraph"/>
+        <w:ind w:left="2160"/>
+        <w:rPr>
+          <w:b/>
+          <w:bCs/>
+        </w:rPr>
+      </w:pPr>
+    </w:p>
+    <w:p>
+      <w:pPr>
+        <w:pStyle w:val="ListParagraph"/>
+        <w:numPr>
+          <w:ilvl w:val="0"/>
+          <w:numId w:val="25"/>
+        </w:numPr>
+        <w:rPr>
+          <w:b/>
+          <w:bCs/>
+        </w:rPr>
+      </w:pPr>
+      <w:r>
+        <w:rPr>
+          <w:b/>
+          <w:bCs/>
+        </w:rPr>
+        <w:t>Wing Mastercard Numberless World</w:t>
+      </w:r>
+    </w:p>
+    <w:p>
+      <w:pPr>
+        <w:pStyle w:val="ListParagraph"/>
+        <w:numPr>
+          <w:ilvl w:val="0"/>
+          <w:numId w:val="5"/>
+        </w:numPr>
+        <w:rPr>
+          <w:b/>
+          <w:bCs/>
+        </w:rPr>
+      </w:pPr>
+      <w:r>
+        <w:rPr>
+          <w:b/>
+          <w:bCs/>
+        </w:rPr>
+        <w:t>What is Wing Mastercard Numberless World</w:t>
+      </w:r>
+    </w:p>
+    <w:p>
+      <w:pPr>
+        <w:pStyle w:val="ListParagraph"/>
+        <w:numPr>
+          <w:ilvl w:val="0"/>
+          <w:numId w:val="6"/>
+        </w:numPr>
+        <w:rPr>
+          <w:b/>
+          <w:bCs/>
+        </w:rPr>
+      </w:pPr>
+      <w:r>
+        <w:t>Wing Mastercard Numberless World is a premium digital debit card made of pure metal, offering elite benefits such as unlimited global lounge access, luxury travel perks, and top-tier security for Wing VVVIP customers.</w:t>
+      </w:r>
+    </w:p>
+    <w:p>
+      <w:pPr>
+        <w:pStyle w:val="ListParagraph"/>
+        <w:numPr>
+          <w:ilvl w:val="0"/>
+          <w:numId w:val="5"/>
+        </w:numPr>
+        <w:rPr>
+          <w:b/>
+          <w:bCs/>
+        </w:rPr>
+      </w:pPr>
+      <w:r>
+        <w:rPr>
+          <w:b/>
+          <w:bCs/>
+        </w:rPr>
+        <w:t>What are feature and benefit of Wing Mastercard Numberless World</w:t>
+      </w:r>
+    </w:p>
+    <w:p>
+      <w:pPr>
+        <w:pStyle w:val="ListParagraph"/>
+        <w:numPr>
+          <w:ilvl w:val="0"/>
+          <w:numId w:val="6"/>
+        </w:numPr>
+      </w:pPr>
+      <w:r>
+        <w:t>Unlimited access for Cardholder</w:t>
       </w:r>
     </w:p>
     <w:p>
@@ -24976,471 +25587,9 @@
           <w:ilvl w:val="0"/>
           <w:numId w:val="26"/>
         </w:numPr>
-        <w:rPr>
-          <w:b/>
-          <w:bCs/>
-        </w:rPr>
-      </w:pPr>
-      <w:r>
-        <w:rPr>
-          <w:b/>
-          <w:bCs/>
-        </w:rPr>
-        <w:t>Manage your virtual card through the Wing Bank app, so you can always keep track of your spending and stay in control of your finances.</w:t>
-      </w:r>
-    </w:p>
-    <w:p>
-      <w:pPr>
-        <w:pStyle w:val="ListParagraph"/>
-        <w:numPr>
-          <w:ilvl w:val="0"/>
-          <w:numId w:val="5"/>
-        </w:numPr>
-        <w:rPr>
-          <w:b/>
-          <w:bCs/>
-        </w:rPr>
-      </w:pPr>
-      <w:r>
-        <w:rPr>
-          <w:b/>
-          <w:bCs/>
-        </w:rPr>
-        <w:t>How secure is Wing Visa Card Virtual</w:t>
-      </w:r>
-    </w:p>
-    <w:p>
-      <w:pPr>
-        <w:pStyle w:val="ListParagraph"/>
-        <w:numPr>
-          <w:ilvl w:val="0"/>
-          <w:numId w:val="6"/>
-        </w:numPr>
-        <w:rPr>
-          <w:b/>
-          <w:bCs/>
-        </w:rPr>
-      </w:pPr>
-      <w:r>
-        <w:t>Wing Visa Card Virtual is protected by 3D-Secure technology, which adds an extra verification step during transactions to help protect against fraud and unauthorized payments.</w:t>
-      </w:r>
-    </w:p>
-    <w:p>
-      <w:pPr>
-        <w:pStyle w:val="ListParagraph"/>
-        <w:numPr>
-          <w:ilvl w:val="0"/>
-          <w:numId w:val="5"/>
-        </w:numPr>
-        <w:rPr>
-          <w:b/>
-          <w:bCs/>
-        </w:rPr>
-      </w:pPr>
-      <w:r>
-        <w:rPr>
-          <w:b/>
-          <w:bCs/>
-        </w:rPr>
-        <w:t xml:space="preserve">Is there a fee for using Wing Visa Card </w:t>
-      </w:r>
-      <w:proofErr w:type="gramStart"/>
-      <w:r>
-        <w:rPr>
-          <w:b/>
-          <w:bCs/>
-        </w:rPr>
-        <w:t>Virtual</w:t>
-      </w:r>
-      <w:proofErr w:type="gramEnd"/>
-    </w:p>
-    <w:p>
-      <w:pPr>
-        <w:pStyle w:val="ListParagraph"/>
-        <w:numPr>
-          <w:ilvl w:val="0"/>
-          <w:numId w:val="6"/>
-        </w:numPr>
-        <w:rPr>
-          <w:b/>
-          <w:bCs/>
-        </w:rPr>
-      </w:pPr>
-      <w:r>
-        <w:t>The first three Wing Visa Card Virtual cards are issued for free. A $1 issuance fee applies from the fourth card onward. Each card has a monthly maintenance fee of $0.50, charged upfront.</w:t>
-      </w:r>
-    </w:p>
-    <w:p>
-      <w:pPr>
-        <w:pStyle w:val="ListParagraph"/>
-        <w:numPr>
-          <w:ilvl w:val="0"/>
-          <w:numId w:val="5"/>
-        </w:numPr>
-        <w:rPr>
-          <w:b/>
-          <w:bCs/>
-        </w:rPr>
-      </w:pPr>
-      <w:r>
-        <w:rPr>
-          <w:b/>
-          <w:bCs/>
-        </w:rPr>
-        <w:t xml:space="preserve">What is the transaction limit for Wing Visa Card </w:t>
-      </w:r>
-      <w:proofErr w:type="gramStart"/>
-      <w:r>
-        <w:rPr>
-          <w:b/>
-          <w:bCs/>
-        </w:rPr>
-        <w:t>Virtual</w:t>
-      </w:r>
-      <w:proofErr w:type="gramEnd"/>
-    </w:p>
-    <w:p>
-      <w:pPr>
-        <w:pStyle w:val="ListParagraph"/>
-        <w:numPr>
-          <w:ilvl w:val="0"/>
-          <w:numId w:val="6"/>
-        </w:numPr>
-        <w:rPr>
-          <w:b/>
-          <w:bCs/>
-        </w:rPr>
-      </w:pPr>
-      <w:r>
-        <w:t xml:space="preserve">The daily purchase limit for Wing Visa Card Virtual is up to </w:t>
-      </w:r>
-      <w:r>
-        <w:rPr>
-          <w:rStyle w:val="Strong"/>
-        </w:rPr>
-        <w:t>USD 5,000</w:t>
-      </w:r>
-      <w:r>
-        <w:t xml:space="preserve">, with </w:t>
-      </w:r>
-      <w:r>
-        <w:rPr>
-          <w:rStyle w:val="Strong"/>
-        </w:rPr>
-        <w:t>no limit</w:t>
-      </w:r>
-      <w:r>
-        <w:t xml:space="preserve"> on the number of transactions per day. This makes it ideal for frequent online shoppers and service users.</w:t>
-      </w:r>
-    </w:p>
-    <w:p>
-      <w:pPr>
-        <w:pStyle w:val="ListParagraph"/>
-        <w:numPr>
-          <w:ilvl w:val="0"/>
-          <w:numId w:val="5"/>
-        </w:numPr>
-        <w:rPr>
-          <w:b/>
-          <w:bCs/>
-        </w:rPr>
-      </w:pPr>
-      <w:r>
-        <w:rPr>
-          <w:b/>
-          <w:bCs/>
-        </w:rPr>
-        <w:t xml:space="preserve">Can I use Wing Visa Card Virtual for non-USD </w:t>
-      </w:r>
-      <w:proofErr w:type="gramStart"/>
-      <w:r>
-        <w:rPr>
-          <w:b/>
-          <w:bCs/>
-        </w:rPr>
-        <w:t>transactions</w:t>
-      </w:r>
-      <w:proofErr w:type="gramEnd"/>
-    </w:p>
-    <w:p>
-      <w:pPr>
-        <w:pStyle w:val="ListParagraph"/>
-        <w:numPr>
-          <w:ilvl w:val="0"/>
-          <w:numId w:val="6"/>
-        </w:numPr>
-        <w:rPr>
-          <w:b/>
-          <w:bCs/>
-        </w:rPr>
-      </w:pPr>
-      <w:r>
-        <w:t>Wing Visa Card Virtual can be used for non-USD purchases. However, a 2.5% fee of the transaction amount will apply for currency conversion.</w:t>
-      </w:r>
-    </w:p>
-    <w:p>
-      <w:pPr>
-        <w:pStyle w:val="ListParagraph"/>
-        <w:numPr>
-          <w:ilvl w:val="0"/>
-          <w:numId w:val="5"/>
-        </w:numPr>
-        <w:rPr>
-          <w:b/>
-          <w:bCs/>
-        </w:rPr>
-      </w:pPr>
-      <w:r>
-        <w:rPr>
-          <w:b/>
-          <w:bCs/>
-        </w:rPr>
-        <w:t>Who is eligible to create a Wing Visa Card Virtual</w:t>
-      </w:r>
-    </w:p>
-    <w:p>
-      <w:pPr>
-        <w:pStyle w:val="ListParagraph"/>
-        <w:numPr>
-          <w:ilvl w:val="0"/>
-          <w:numId w:val="6"/>
-        </w:numPr>
-        <w:rPr>
-          <w:b/>
-          <w:bCs/>
-        </w:rPr>
-      </w:pPr>
-      <w:r>
-        <w:t xml:space="preserve">Only users who have completed </w:t>
-      </w:r>
-      <w:r>
-        <w:rPr>
-          <w:rStyle w:val="Strong"/>
-        </w:rPr>
-        <w:t>full KYC verification</w:t>
-      </w:r>
-      <w:r>
-        <w:t xml:space="preserve"> are eligible to create a Wing Visa Card Virtual. Valid documents such as a Cambodian National ID or a foreign passport with a visa are required.</w:t>
-      </w:r>
-    </w:p>
-    <w:p>
-      <w:pPr>
-        <w:pStyle w:val="ListParagraph"/>
-        <w:numPr>
-          <w:ilvl w:val="0"/>
-          <w:numId w:val="5"/>
-        </w:numPr>
-        <w:rPr>
-          <w:b/>
-          <w:bCs/>
-        </w:rPr>
-      </w:pPr>
-      <w:r>
-        <w:rPr>
-          <w:b/>
-          <w:bCs/>
-        </w:rPr>
-        <w:t xml:space="preserve">How do I manage multiple Wing Visa Card Virtual </w:t>
-      </w:r>
-      <w:proofErr w:type="gramStart"/>
-      <w:r>
-        <w:rPr>
-          <w:b/>
-          <w:bCs/>
-        </w:rPr>
-        <w:t>cards</w:t>
-      </w:r>
-      <w:proofErr w:type="gramEnd"/>
-    </w:p>
-    <w:p>
-      <w:pPr>
-        <w:pStyle w:val="ListParagraph"/>
-        <w:numPr>
-          <w:ilvl w:val="0"/>
-          <w:numId w:val="6"/>
-        </w:numPr>
-        <w:rPr>
-          <w:b/>
-          <w:bCs/>
-        </w:rPr>
-      </w:pPr>
-      <w:r>
-        <w:t>You can manage up to 10 Wing Visa Card Virtual cards through the Wing Bank App. The app allows you to track spending, view transaction history, and control each card individually.</w:t>
-      </w:r>
-    </w:p>
-    <w:p>
-      <w:pPr>
-        <w:pStyle w:val="ListParagraph"/>
-        <w:numPr>
-          <w:ilvl w:val="0"/>
-          <w:numId w:val="5"/>
-        </w:numPr>
-        <w:rPr>
-          <w:b/>
-          <w:bCs/>
-        </w:rPr>
-      </w:pPr>
-      <w:r>
-        <w:rPr>
-          <w:b/>
-          <w:bCs/>
-        </w:rPr>
-        <w:t>What happens if I don’t have enough balance to cover the monthly fee for Wing Visa Card Virtual</w:t>
-      </w:r>
-    </w:p>
-    <w:p>
-      <w:pPr>
-        <w:pStyle w:val="ListParagraph"/>
-        <w:numPr>
-          <w:ilvl w:val="0"/>
-          <w:numId w:val="6"/>
-        </w:numPr>
-        <w:rPr>
-          <w:b/>
-          <w:bCs/>
-        </w:rPr>
-      </w:pPr>
-      <w:r>
-        <w:t xml:space="preserve">To activate and maintain your Wing Visa Card Virtual, your Wing Bank account must have at least </w:t>
-      </w:r>
-      <w:r>
-        <w:rPr>
-          <w:rStyle w:val="Strong"/>
-        </w:rPr>
-        <w:t>$0.50</w:t>
-      </w:r>
-      <w:r>
-        <w:t xml:space="preserve"> to cover the upfront monthly fee. If your balance is insufficient, the card may not be created or maintained properly.</w:t>
-      </w:r>
-    </w:p>
-    <w:p>
-      <w:pPr>
-        <w:pStyle w:val="ListParagraph"/>
-        <w:ind w:left="2160"/>
-        <w:rPr>
-          <w:b/>
-          <w:bCs/>
-        </w:rPr>
-      </w:pPr>
-    </w:p>
-    <w:p>
-      <w:pPr>
-        <w:pStyle w:val="ListParagraph"/>
-        <w:ind w:left="2160"/>
-        <w:rPr>
-          <w:b/>
-          <w:bCs/>
-        </w:rPr>
-      </w:pPr>
-    </w:p>
-    <w:p>
-      <w:pPr>
-        <w:pStyle w:val="ListParagraph"/>
-        <w:ind w:left="2160"/>
-        <w:rPr>
-          <w:b/>
-          <w:bCs/>
-        </w:rPr>
-      </w:pPr>
-    </w:p>
-    <w:p>
-      <w:pPr>
-        <w:pStyle w:val="ListParagraph"/>
-        <w:numPr>
-          <w:ilvl w:val="0"/>
-          <w:numId w:val="25"/>
-        </w:numPr>
-        <w:rPr>
-          <w:b/>
-          <w:bCs/>
-        </w:rPr>
-      </w:pPr>
-      <w:r>
-        <w:rPr>
-          <w:b/>
-          <w:bCs/>
-        </w:rPr>
-        <w:t>Wing Mastercard Numberless World</w:t>
-      </w:r>
-    </w:p>
-    <w:p>
-      <w:pPr>
-        <w:pStyle w:val="ListParagraph"/>
-        <w:numPr>
-          <w:ilvl w:val="0"/>
-          <w:numId w:val="5"/>
-        </w:numPr>
-        <w:rPr>
-          <w:b/>
-          <w:bCs/>
-        </w:rPr>
-      </w:pPr>
-      <w:r>
-        <w:rPr>
-          <w:b/>
-          <w:bCs/>
-        </w:rPr>
-        <w:t>What is Wing Mastercard Numberless World</w:t>
-      </w:r>
-    </w:p>
-    <w:p>
-      <w:pPr>
-        <w:pStyle w:val="ListParagraph"/>
-        <w:numPr>
-          <w:ilvl w:val="0"/>
-          <w:numId w:val="6"/>
-        </w:numPr>
-        <w:rPr>
-          <w:b/>
-          <w:bCs/>
-        </w:rPr>
-      </w:pPr>
-      <w:r>
-        <w:t>Wing Mastercard Numberless World is a premium digital debit card made of pure metal, offering elite benefits such as unlimited global lounge access, luxury travel perks, and top-tier security for Wing VVVIP customers.</w:t>
-      </w:r>
-    </w:p>
-    <w:p>
-      <w:pPr>
-        <w:pStyle w:val="ListParagraph"/>
-        <w:numPr>
-          <w:ilvl w:val="0"/>
-          <w:numId w:val="5"/>
-        </w:numPr>
-        <w:rPr>
-          <w:b/>
-          <w:bCs/>
-        </w:rPr>
-      </w:pPr>
-      <w:r>
-        <w:rPr>
-          <w:b/>
-          <w:bCs/>
-        </w:rPr>
+      </w:pPr>
+      <w:r>
         <w:lastRenderedPageBreak/>
-        <w:t>What are feature and benefit of Wing Mastercard Numberless World</w:t>
-      </w:r>
-    </w:p>
-    <w:p>
-      <w:pPr>
-        <w:pStyle w:val="ListParagraph"/>
-        <w:numPr>
-          <w:ilvl w:val="0"/>
-          <w:numId w:val="6"/>
-        </w:numPr>
-      </w:pPr>
-      <w:r>
-        <w:t>Unlimited access for Cardholder</w:t>
-      </w:r>
-    </w:p>
-    <w:p>
-      <w:pPr>
-        <w:pStyle w:val="ListParagraph"/>
-        <w:numPr>
-          <w:ilvl w:val="0"/>
-          <w:numId w:val="26"/>
-        </w:numPr>
-      </w:pPr>
-      <w:r>
         <w:t xml:space="preserve">DragonPass's network Airport Lounge Access airport lounges in </w:t>
       </w:r>
       <w:proofErr w:type="spellStart"/>
@@ -28785,21 +28934,20 @@
           <w:b w:val="0"/>
           <w:bCs w:val="0"/>
         </w:rPr>
-        <w:t>Gold One Card</w:t>
-      </w:r>
-      <w:r>
-        <w:t xml:space="preserve"> is accepted </w:t>
-      </w:r>
+        <w:t xml:space="preserve">Gold One </w:t>
+      </w:r>
+      <w:bookmarkStart w:id="0" w:name="_GoBack"/>
+      <w:bookmarkEnd w:id="0"/>
       <w:r>
         <w:rPr>
           <w:rStyle w:val="Strong"/>
           <w:b w:val="0"/>
           <w:bCs w:val="0"/>
         </w:rPr>
-        <w:t>globally</w:t>
-      </w:r>
-      <w:r>
-        <w:t xml:space="preserve"> at any outlet that supports </w:t>
+        <w:t>Card</w:t>
+      </w:r>
+      <w:r>
+        <w:t xml:space="preserve"> is accepted </w:t>
       </w:r>
       <w:r>
         <w:rPr>
@@ -28807,55 +28955,10 @@
           <w:b w:val="0"/>
           <w:bCs w:val="0"/>
         </w:rPr>
-        <w:t>Mastercard</w:t>
-      </w:r>
-      <w:r>
-        <w:t xml:space="preserve">, allowing you to make </w:t>
-      </w:r>
-      <w:r>
-        <w:rPr>
-          <w:rStyle w:val="Strong"/>
-        </w:rPr>
-        <w:t>purchases and cash withdrawals abroad</w:t>
-      </w:r>
-      <w:r>
-        <w:t>. With built-in insurance and Mastercard protections, it's a reliable travel card for holidays or work trips</w:t>
-      </w:r>
-    </w:p>
-    <w:p>
-      <w:pPr>
-        <w:pStyle w:val="ListParagraph"/>
-        <w:numPr>
-          <w:ilvl w:val="0"/>
-          <w:numId w:val="5"/>
-        </w:numPr>
-        <w:rPr>
-          <w:b/>
-          <w:bCs/>
-        </w:rPr>
-      </w:pPr>
-      <w:r>
-        <w:rPr>
-          <w:b/>
-          <w:bCs/>
-        </w:rPr>
-        <w:t>What makes the Gold One Card environmentally friendly</w:t>
-      </w:r>
-    </w:p>
-    <w:p>
-      <w:pPr>
-        <w:pStyle w:val="ListParagraph"/>
-        <w:numPr>
-          <w:ilvl w:val="0"/>
-          <w:numId w:val="6"/>
-        </w:numPr>
-        <w:rPr>
-          <w:b/>
-          <w:bCs/>
-        </w:rPr>
-      </w:pPr>
-      <w:r>
-        <w:t xml:space="preserve">Just like the Platinum version, the </w:t>
+        <w:t>globally</w:t>
+      </w:r>
+      <w:r>
+        <w:t xml:space="preserve"> at any outlet that supports </w:t>
       </w:r>
       <w:r>
         <w:rPr>
@@ -28863,10 +28966,55 @@
           <w:b w:val="0"/>
           <w:bCs w:val="0"/>
         </w:rPr>
-        <w:t>Gold One Card</w:t>
-      </w:r>
-      <w:r>
-        <w:t xml:space="preserve"> is made from </w:t>
+        <w:t>Mastercard</w:t>
+      </w:r>
+      <w:r>
+        <w:t xml:space="preserve">, allowing you to make </w:t>
+      </w:r>
+      <w:r>
+        <w:rPr>
+          <w:rStyle w:val="Strong"/>
+        </w:rPr>
+        <w:t>purchases and cash withdrawals abroad</w:t>
+      </w:r>
+      <w:r>
+        <w:t>. With built-in insurance and Mastercard protections, it's a reliable travel card for holidays or work trips</w:t>
+      </w:r>
+    </w:p>
+    <w:p>
+      <w:pPr>
+        <w:pStyle w:val="ListParagraph"/>
+        <w:numPr>
+          <w:ilvl w:val="0"/>
+          <w:numId w:val="5"/>
+        </w:numPr>
+        <w:rPr>
+          <w:b/>
+          <w:bCs/>
+        </w:rPr>
+      </w:pPr>
+      <w:r>
+        <w:rPr>
+          <w:b/>
+          <w:bCs/>
+        </w:rPr>
+        <w:t>What makes the Gold One Card environmentally friendly</w:t>
+      </w:r>
+    </w:p>
+    <w:p>
+      <w:pPr>
+        <w:pStyle w:val="ListParagraph"/>
+        <w:numPr>
+          <w:ilvl w:val="0"/>
+          <w:numId w:val="6"/>
+        </w:numPr>
+        <w:rPr>
+          <w:b/>
+          <w:bCs/>
+        </w:rPr>
+      </w:pPr>
+      <w:r>
+        <w:t xml:space="preserve">Just like the Platinum version, the </w:t>
       </w:r>
       <w:r>
         <w:rPr>
@@ -28874,10 +29022,10 @@
           <w:b w:val="0"/>
           <w:bCs w:val="0"/>
         </w:rPr>
-        <w:t>recycled plastic</w:t>
-      </w:r>
-      <w:r>
-        <w:t xml:space="preserve">, reducing environmental impact. Wing Bank is committed to promoting </w:t>
+        <w:t>Gold One Card</w:t>
+      </w:r>
+      <w:r>
+        <w:t xml:space="preserve"> is made from </w:t>
       </w:r>
       <w:r>
         <w:rPr>
@@ -28885,55 +29033,10 @@
           <w:b w:val="0"/>
           <w:bCs w:val="0"/>
         </w:rPr>
-        <w:t>sustainable banking</w:t>
-      </w:r>
-      <w:r>
-        <w:t xml:space="preserve"> by offering cards that are both smart and eco-conscious.</w:t>
-      </w:r>
-    </w:p>
-    <w:p>
-      <w:pPr>
-        <w:pStyle w:val="ListParagraph"/>
-        <w:numPr>
-          <w:ilvl w:val="0"/>
-          <w:numId w:val="5"/>
-        </w:numPr>
-        <w:rPr>
-          <w:b/>
-          <w:bCs/>
-        </w:rPr>
-      </w:pPr>
-      <w:r>
-        <w:rPr>
-          <w:b/>
-          <w:bCs/>
-        </w:rPr>
-        <w:t xml:space="preserve">Can I get a supplementary Gold One Card for a family </w:t>
-      </w:r>
-      <w:proofErr w:type="gramStart"/>
-      <w:r>
-        <w:rPr>
-          <w:b/>
-          <w:bCs/>
-        </w:rPr>
-        <w:t>member</w:t>
-      </w:r>
-      <w:proofErr w:type="gramEnd"/>
-    </w:p>
-    <w:p>
-      <w:pPr>
-        <w:pStyle w:val="ListParagraph"/>
-        <w:numPr>
-          <w:ilvl w:val="0"/>
-          <w:numId w:val="6"/>
-        </w:numPr>
-        <w:rPr>
-          <w:b/>
-          <w:bCs/>
-        </w:rPr>
-      </w:pPr>
-      <w:r>
-        <w:t xml:space="preserve">You can add </w:t>
+        <w:t>recycled plastic</w:t>
+      </w:r>
+      <w:r>
+        <w:t xml:space="preserve">, reducing environmental impact. Wing Bank is committed to promoting </w:t>
       </w:r>
       <w:r>
         <w:rPr>
@@ -28941,17 +29044,55 @@
           <w:b w:val="0"/>
           <w:bCs w:val="0"/>
         </w:rPr>
-        <w:t>supplementary cards</w:t>
-      </w:r>
-      <w:r>
-        <w:rPr>
-          <w:b/>
-          <w:bCs/>
-        </w:rPr>
-        <w:t xml:space="preserve"> </w:t>
-      </w:r>
-      <w:r>
-        <w:t xml:space="preserve">under your primary Gold One Card account. This helps you manage family spending, provide financial tools to loved ones, and consolidate monthly expenses in one account. Supplementary cards cost </w:t>
+        <w:t>sustainable banking</w:t>
+      </w:r>
+      <w:r>
+        <w:t xml:space="preserve"> by offering cards that are both smart and eco-conscious.</w:t>
+      </w:r>
+    </w:p>
+    <w:p>
+      <w:pPr>
+        <w:pStyle w:val="ListParagraph"/>
+        <w:numPr>
+          <w:ilvl w:val="0"/>
+          <w:numId w:val="5"/>
+        </w:numPr>
+        <w:rPr>
+          <w:b/>
+          <w:bCs/>
+        </w:rPr>
+      </w:pPr>
+      <w:r>
+        <w:rPr>
+          <w:b/>
+          <w:bCs/>
+        </w:rPr>
+        <w:t xml:space="preserve">Can I get a supplementary Gold One Card for a family </w:t>
+      </w:r>
+      <w:proofErr w:type="gramStart"/>
+      <w:r>
+        <w:rPr>
+          <w:b/>
+          <w:bCs/>
+        </w:rPr>
+        <w:t>member</w:t>
+      </w:r>
+      <w:proofErr w:type="gramEnd"/>
+    </w:p>
+    <w:p>
+      <w:pPr>
+        <w:pStyle w:val="ListParagraph"/>
+        <w:numPr>
+          <w:ilvl w:val="0"/>
+          <w:numId w:val="6"/>
+        </w:numPr>
+        <w:rPr>
+          <w:b/>
+          <w:bCs/>
+        </w:rPr>
+      </w:pPr>
+      <w:r>
+        <w:t xml:space="preserve">You can add </w:t>
       </w:r>
       <w:r>
         <w:rPr>
@@ -28959,6 +29100,24 @@
           <w:b w:val="0"/>
           <w:bCs w:val="0"/>
         </w:rPr>
+        <w:t>supplementary cards</w:t>
+      </w:r>
+      <w:r>
+        <w:rPr>
+          <w:b/>
+          <w:bCs/>
+        </w:rPr>
+        <w:t xml:space="preserve"> </w:t>
+      </w:r>
+      <w:r>
+        <w:t xml:space="preserve">under your primary Gold One Card account. This helps you manage family spending, provide financial tools to loved ones, and consolidate monthly expenses in one account. Supplementary cards cost </w:t>
+      </w:r>
+      <w:r>
+        <w:rPr>
+          <w:rStyle w:val="Strong"/>
+          <w:b w:val="0"/>
+          <w:bCs w:val="0"/>
+        </w:rPr>
         <w:t>$30 per year</w:t>
       </w:r>
       <w:r>
@@ -28982,7 +29141,14 @@
           <w:b/>
           <w:bCs/>
         </w:rPr>
-        <w:t xml:space="preserve">What tools does the Wing Bank app offer for Gold One Card </w:t>
+        <w:t>What tools does the Wing Bank app offer for Gold One Card holders</w:t>
+      </w:r>
+      <w:r>
+        <w:rPr>
+          <w:b/>
+          <w:bCs/>
+        </w:rPr>
+        <w:t xml:space="preserve"> </w:t>
       </w:r>
       <w:proofErr w:type="gramStart"/>
       <w:r>
@@ -28990,7 +29156,7 @@
           <w:b/>
           <w:bCs/>
         </w:rPr>
-        <w:t>holders</w:t>
+        <w:t>manage</w:t>
       </w:r>
       <w:proofErr w:type="gramEnd"/>
     </w:p>
@@ -33256,7 +33422,7 @@
 </file>
 
 <file path=customXml/itemProps2.xml><?xml version="1.0" encoding="utf-8"?>
-<ds:datastoreItem xmlns:ds="http://schemas.openxmlformats.org/officeDocument/2006/customXml" ds:itemID="{7A677E28-37C1-41D3-A064-76E4A8E6EFD4}">
+<ds:datastoreItem xmlns:ds="http://schemas.openxmlformats.org/officeDocument/2006/customXml" ds:itemID="{3485EFF9-C5EE-48FF-92D1-AEA4FC16610D}">
   <ds:schemaRefs>
     <ds:schemaRef ds:uri="http://schemas.openxmlformats.org/officeDocument/2006/bibliography"/>
   </ds:schemaRefs>

</xml_diff>